<commit_message>
Update Stories and Mind Map & Create sprint review
Stories and Mind Map = Stories Open Game
Review Sprints = Presentation with all sprints
</commit_message>
<xml_diff>
--- a/Documents/Stories - Open Game.docx
+++ b/Documents/Stories - Open Game.docx
@@ -384,10 +384,7 @@
             </w:r>
             <w:r>
               <w:br/>
-              <w:t xml:space="preserve">Eu quero </w:t>
-            </w:r>
-            <w:r>
-              <w:t>me cadastrar no</w:t>
+              <w:t>Eu quero me cadastrar no</w:t>
             </w:r>
             <w:r>
               <w:br/>
@@ -448,6 +445,32 @@
               <w:spacing w:line="240" w:lineRule="auto"/>
               <w:jc w:val="center"/>
             </w:pPr>
+          </w:p>
+        </w:tc>
+        <w:tc>
+          <w:tcPr>
+            <w:tcW w:w="300" w:type="dxa"/>
+            <w:shd w:val="clear" w:color="auto" w:fill="auto"/>
+            <w:tcMar>
+              <w:top w:w="100" w:type="dxa"/>
+              <w:left w:w="100" w:type="dxa"/>
+              <w:bottom w:w="100" w:type="dxa"/>
+              <w:right w:w="100" w:type="dxa"/>
+            </w:tcMar>
+          </w:tcPr>
+          <w:p>
+            <w:pPr>
+              <w:widowControl w:val="0"/>
+              <w:pBdr>
+                <w:top w:val="nil"/>
+                <w:left w:val="nil"/>
+                <w:bottom w:val="nil"/>
+                <w:right w:val="nil"/>
+                <w:between w:val="nil"/>
+              </w:pBdr>
+              <w:spacing w:line="240" w:lineRule="auto"/>
+              <w:jc w:val="center"/>
+            </w:pPr>
             <w:r>
               <w:t>X</w:t>
             </w:r>
@@ -455,7 +478,7 @@
         </w:tc>
         <w:tc>
           <w:tcPr>
-            <w:tcW w:w="300" w:type="dxa"/>
+            <w:tcW w:w="360" w:type="dxa"/>
             <w:shd w:val="clear" w:color="auto" w:fill="auto"/>
             <w:tcMar>
               <w:top w:w="100" w:type="dxa"/>
@@ -484,7 +507,7 @@
         </w:tc>
         <w:tc>
           <w:tcPr>
-            <w:tcW w:w="360" w:type="dxa"/>
+            <w:tcW w:w="315" w:type="dxa"/>
             <w:shd w:val="clear" w:color="auto" w:fill="auto"/>
             <w:tcMar>
               <w:top w:w="100" w:type="dxa"/>
@@ -513,7 +536,7 @@
         </w:tc>
         <w:tc>
           <w:tcPr>
-            <w:tcW w:w="315" w:type="dxa"/>
+            <w:tcW w:w="345" w:type="dxa"/>
             <w:shd w:val="clear" w:color="auto" w:fill="auto"/>
             <w:tcMar>
               <w:top w:w="100" w:type="dxa"/>
@@ -542,35 +565,6 @@
         </w:tc>
         <w:tc>
           <w:tcPr>
-            <w:tcW w:w="345" w:type="dxa"/>
-            <w:shd w:val="clear" w:color="auto" w:fill="auto"/>
-            <w:tcMar>
-              <w:top w:w="100" w:type="dxa"/>
-              <w:left w:w="100" w:type="dxa"/>
-              <w:bottom w:w="100" w:type="dxa"/>
-              <w:right w:w="100" w:type="dxa"/>
-            </w:tcMar>
-          </w:tcPr>
-          <w:p>
-            <w:pPr>
-              <w:widowControl w:val="0"/>
-              <w:pBdr>
-                <w:top w:val="nil"/>
-                <w:left w:val="nil"/>
-                <w:bottom w:val="nil"/>
-                <w:right w:val="nil"/>
-                <w:between w:val="nil"/>
-              </w:pBdr>
-              <w:spacing w:line="240" w:lineRule="auto"/>
-              <w:jc w:val="center"/>
-            </w:pPr>
-            <w:r>
-              <w:t>X</w:t>
-            </w:r>
-          </w:p>
-        </w:tc>
-        <w:tc>
-          <w:tcPr>
             <w:tcW w:w="3240" w:type="dxa"/>
             <w:shd w:val="clear" w:color="auto" w:fill="auto"/>
             <w:tcMar>
@@ -592,6 +586,9 @@
               </w:pBdr>
               <w:spacing w:line="240" w:lineRule="auto"/>
             </w:pPr>
+            <w:r>
+              <w:t>É necessário usar um e-mail válido</w:t>
+            </w:r>
           </w:p>
         </w:tc>
       </w:tr>
@@ -619,6 +616,248 @@
               </w:pBdr>
               <w:spacing w:line="240" w:lineRule="auto"/>
             </w:pPr>
+            <w:r>
+              <w:t xml:space="preserve">Como cliente </w:t>
+            </w:r>
+          </w:p>
+          <w:p>
+            <w:pPr>
+              <w:widowControl w:val="0"/>
+              <w:pBdr>
+                <w:top w:val="nil"/>
+                <w:left w:val="nil"/>
+                <w:bottom w:val="nil"/>
+                <w:right w:val="nil"/>
+                <w:between w:val="nil"/>
+              </w:pBdr>
+              <w:spacing w:line="240" w:lineRule="auto"/>
+            </w:pPr>
+            <w:r>
+              <w:t>Eu desejo utilizar o meu e-mail cadastrado para fazer login no sistema</w:t>
+            </w:r>
+          </w:p>
+        </w:tc>
+        <w:tc>
+          <w:tcPr>
+            <w:tcW w:w="315" w:type="dxa"/>
+            <w:shd w:val="clear" w:color="auto" w:fill="auto"/>
+            <w:tcMar>
+              <w:top w:w="100" w:type="dxa"/>
+              <w:left w:w="100" w:type="dxa"/>
+              <w:bottom w:w="100" w:type="dxa"/>
+              <w:right w:w="100" w:type="dxa"/>
+            </w:tcMar>
+          </w:tcPr>
+          <w:p>
+            <w:pPr>
+              <w:widowControl w:val="0"/>
+              <w:pBdr>
+                <w:top w:val="nil"/>
+                <w:left w:val="nil"/>
+                <w:bottom w:val="nil"/>
+                <w:right w:val="nil"/>
+                <w:between w:val="nil"/>
+              </w:pBdr>
+              <w:spacing w:line="240" w:lineRule="auto"/>
+              <w:jc w:val="center"/>
+            </w:pPr>
+            <w:r>
+              <w:t>X</w:t>
+            </w:r>
+          </w:p>
+        </w:tc>
+        <w:tc>
+          <w:tcPr>
+            <w:tcW w:w="300" w:type="dxa"/>
+            <w:shd w:val="clear" w:color="auto" w:fill="auto"/>
+            <w:tcMar>
+              <w:top w:w="100" w:type="dxa"/>
+              <w:left w:w="100" w:type="dxa"/>
+              <w:bottom w:w="100" w:type="dxa"/>
+              <w:right w:w="100" w:type="dxa"/>
+            </w:tcMar>
+          </w:tcPr>
+          <w:p>
+            <w:pPr>
+              <w:widowControl w:val="0"/>
+              <w:pBdr>
+                <w:top w:val="nil"/>
+                <w:left w:val="nil"/>
+                <w:bottom w:val="nil"/>
+                <w:right w:val="nil"/>
+                <w:between w:val="nil"/>
+              </w:pBdr>
+              <w:spacing w:line="240" w:lineRule="auto"/>
+              <w:jc w:val="center"/>
+            </w:pPr>
+          </w:p>
+        </w:tc>
+        <w:tc>
+          <w:tcPr>
+            <w:tcW w:w="300" w:type="dxa"/>
+            <w:shd w:val="clear" w:color="auto" w:fill="auto"/>
+            <w:tcMar>
+              <w:top w:w="100" w:type="dxa"/>
+              <w:left w:w="100" w:type="dxa"/>
+              <w:bottom w:w="100" w:type="dxa"/>
+              <w:right w:w="100" w:type="dxa"/>
+            </w:tcMar>
+          </w:tcPr>
+          <w:p>
+            <w:pPr>
+              <w:widowControl w:val="0"/>
+              <w:pBdr>
+                <w:top w:val="nil"/>
+                <w:left w:val="nil"/>
+                <w:bottom w:val="nil"/>
+                <w:right w:val="nil"/>
+                <w:between w:val="nil"/>
+              </w:pBdr>
+              <w:spacing w:line="240" w:lineRule="auto"/>
+              <w:jc w:val="center"/>
+            </w:pPr>
+            <w:r>
+              <w:t>X</w:t>
+            </w:r>
+          </w:p>
+        </w:tc>
+        <w:tc>
+          <w:tcPr>
+            <w:tcW w:w="360" w:type="dxa"/>
+            <w:shd w:val="clear" w:color="auto" w:fill="auto"/>
+            <w:tcMar>
+              <w:top w:w="100" w:type="dxa"/>
+              <w:left w:w="100" w:type="dxa"/>
+              <w:bottom w:w="100" w:type="dxa"/>
+              <w:right w:w="100" w:type="dxa"/>
+            </w:tcMar>
+          </w:tcPr>
+          <w:p>
+            <w:pPr>
+              <w:widowControl w:val="0"/>
+              <w:pBdr>
+                <w:top w:val="nil"/>
+                <w:left w:val="nil"/>
+                <w:bottom w:val="nil"/>
+                <w:right w:val="nil"/>
+                <w:between w:val="nil"/>
+              </w:pBdr>
+              <w:spacing w:line="240" w:lineRule="auto"/>
+              <w:jc w:val="center"/>
+            </w:pPr>
+            <w:r>
+              <w:t>X</w:t>
+            </w:r>
+          </w:p>
+        </w:tc>
+        <w:tc>
+          <w:tcPr>
+            <w:tcW w:w="315" w:type="dxa"/>
+            <w:shd w:val="clear" w:color="auto" w:fill="auto"/>
+            <w:tcMar>
+              <w:top w:w="100" w:type="dxa"/>
+              <w:left w:w="100" w:type="dxa"/>
+              <w:bottom w:w="100" w:type="dxa"/>
+              <w:right w:w="100" w:type="dxa"/>
+            </w:tcMar>
+          </w:tcPr>
+          <w:p>
+            <w:pPr>
+              <w:widowControl w:val="0"/>
+              <w:pBdr>
+                <w:top w:val="nil"/>
+                <w:left w:val="nil"/>
+                <w:bottom w:val="nil"/>
+                <w:right w:val="nil"/>
+                <w:between w:val="nil"/>
+              </w:pBdr>
+              <w:spacing w:line="240" w:lineRule="auto"/>
+              <w:jc w:val="center"/>
+            </w:pPr>
+            <w:r>
+              <w:t>X</w:t>
+            </w:r>
+          </w:p>
+        </w:tc>
+        <w:tc>
+          <w:tcPr>
+            <w:tcW w:w="345" w:type="dxa"/>
+            <w:shd w:val="clear" w:color="auto" w:fill="auto"/>
+            <w:tcMar>
+              <w:top w:w="100" w:type="dxa"/>
+              <w:left w:w="100" w:type="dxa"/>
+              <w:bottom w:w="100" w:type="dxa"/>
+              <w:right w:w="100" w:type="dxa"/>
+            </w:tcMar>
+          </w:tcPr>
+          <w:p>
+            <w:pPr>
+              <w:widowControl w:val="0"/>
+              <w:pBdr>
+                <w:top w:val="nil"/>
+                <w:left w:val="nil"/>
+                <w:bottom w:val="nil"/>
+                <w:right w:val="nil"/>
+                <w:between w:val="nil"/>
+              </w:pBdr>
+              <w:spacing w:line="240" w:lineRule="auto"/>
+              <w:jc w:val="center"/>
+            </w:pPr>
+            <w:r>
+              <w:t>X</w:t>
+            </w:r>
+          </w:p>
+        </w:tc>
+        <w:tc>
+          <w:tcPr>
+            <w:tcW w:w="3240" w:type="dxa"/>
+            <w:shd w:val="clear" w:color="auto" w:fill="auto"/>
+            <w:tcMar>
+              <w:top w:w="100" w:type="dxa"/>
+              <w:left w:w="100" w:type="dxa"/>
+              <w:bottom w:w="100" w:type="dxa"/>
+              <w:right w:w="100" w:type="dxa"/>
+            </w:tcMar>
+          </w:tcPr>
+          <w:p>
+            <w:pPr>
+              <w:widowControl w:val="0"/>
+              <w:pBdr>
+                <w:top w:val="nil"/>
+                <w:left w:val="nil"/>
+                <w:bottom w:val="nil"/>
+                <w:right w:val="nil"/>
+                <w:between w:val="nil"/>
+              </w:pBdr>
+              <w:spacing w:line="240" w:lineRule="auto"/>
+            </w:pPr>
+          </w:p>
+        </w:tc>
+      </w:tr>
+      <w:tr>
+        <w:tc>
+          <w:tcPr>
+            <w:tcW w:w="3855" w:type="dxa"/>
+            <w:shd w:val="clear" w:color="auto" w:fill="auto"/>
+            <w:tcMar>
+              <w:top w:w="100" w:type="dxa"/>
+              <w:left w:w="100" w:type="dxa"/>
+              <w:bottom w:w="100" w:type="dxa"/>
+              <w:right w:w="100" w:type="dxa"/>
+            </w:tcMar>
+          </w:tcPr>
+          <w:p>
+            <w:pPr>
+              <w:widowControl w:val="0"/>
+              <w:pBdr>
+                <w:top w:val="nil"/>
+                <w:left w:val="nil"/>
+                <w:bottom w:val="nil"/>
+                <w:right w:val="nil"/>
+                <w:between w:val="nil"/>
+              </w:pBdr>
+              <w:spacing w:line="240" w:lineRule="auto"/>
+            </w:pPr>
             <w:bookmarkStart w:id="0" w:name="_gjdgxs" w:colFirst="0" w:colLast="0"/>
             <w:bookmarkEnd w:id="0"/>
             <w:r>
@@ -626,10 +865,13 @@
             </w:r>
             <w:r>
               <w:br/>
-              <w:t xml:space="preserve">Eu quero </w:t>
-            </w:r>
-            <w:r>
-              <w:t>solicitar meus pedidos através do sistema</w:t>
+              <w:t xml:space="preserve">Eu </w:t>
+            </w:r>
+            <w:r>
+              <w:t>desejo</w:t>
+            </w:r>
+            <w:r>
+              <w:t xml:space="preserve"> solicitar meus pedidos através do sistema</w:t>
             </w:r>
           </w:p>
         </w:tc>
@@ -657,9 +899,6 @@
               <w:spacing w:line="240" w:lineRule="auto"/>
               <w:jc w:val="center"/>
             </w:pPr>
-            <w:r>
-              <w:t>X</w:t>
-            </w:r>
           </w:p>
         </w:tc>
         <w:tc>
@@ -686,9 +925,6 @@
               <w:spacing w:line="240" w:lineRule="auto"/>
               <w:jc w:val="center"/>
             </w:pPr>
-            <w:r>
-              <w:t>X</w:t>
-            </w:r>
           </w:p>
         </w:tc>
         <w:tc>
@@ -864,15 +1100,708 @@
             <w:r>
               <w:t>Como cliente</w:t>
             </w:r>
+          </w:p>
+          <w:p>
+            <w:pPr>
+              <w:widowControl w:val="0"/>
+              <w:pBdr>
+                <w:top w:val="nil"/>
+                <w:left w:val="nil"/>
+                <w:bottom w:val="nil"/>
+                <w:right w:val="nil"/>
+                <w:between w:val="nil"/>
+              </w:pBdr>
+              <w:spacing w:line="240" w:lineRule="auto"/>
+            </w:pPr>
+            <w:r>
+              <w:t>Eu desejo visualizar todos os meus pedidos</w:t>
+            </w:r>
+          </w:p>
+        </w:tc>
+        <w:tc>
+          <w:tcPr>
+            <w:tcW w:w="315" w:type="dxa"/>
+            <w:shd w:val="clear" w:color="auto" w:fill="auto"/>
+            <w:tcMar>
+              <w:top w:w="100" w:type="dxa"/>
+              <w:left w:w="100" w:type="dxa"/>
+              <w:bottom w:w="100" w:type="dxa"/>
+              <w:right w:w="100" w:type="dxa"/>
+            </w:tcMar>
+          </w:tcPr>
+          <w:p>
+            <w:pPr>
+              <w:widowControl w:val="0"/>
+              <w:pBdr>
+                <w:top w:val="nil"/>
+                <w:left w:val="nil"/>
+                <w:bottom w:val="nil"/>
+                <w:right w:val="nil"/>
+                <w:between w:val="nil"/>
+              </w:pBdr>
+              <w:spacing w:line="240" w:lineRule="auto"/>
+              <w:jc w:val="center"/>
+            </w:pPr>
+          </w:p>
+        </w:tc>
+        <w:tc>
+          <w:tcPr>
+            <w:tcW w:w="300" w:type="dxa"/>
+            <w:shd w:val="clear" w:color="auto" w:fill="auto"/>
+            <w:tcMar>
+              <w:top w:w="100" w:type="dxa"/>
+              <w:left w:w="100" w:type="dxa"/>
+              <w:bottom w:w="100" w:type="dxa"/>
+              <w:right w:w="100" w:type="dxa"/>
+            </w:tcMar>
+          </w:tcPr>
+          <w:p>
+            <w:pPr>
+              <w:widowControl w:val="0"/>
+              <w:pBdr>
+                <w:top w:val="nil"/>
+                <w:left w:val="nil"/>
+                <w:bottom w:val="nil"/>
+                <w:right w:val="nil"/>
+                <w:between w:val="nil"/>
+              </w:pBdr>
+              <w:spacing w:line="240" w:lineRule="auto"/>
+              <w:jc w:val="center"/>
+            </w:pPr>
+          </w:p>
+        </w:tc>
+        <w:tc>
+          <w:tcPr>
+            <w:tcW w:w="300" w:type="dxa"/>
+            <w:shd w:val="clear" w:color="auto" w:fill="auto"/>
+            <w:tcMar>
+              <w:top w:w="100" w:type="dxa"/>
+              <w:left w:w="100" w:type="dxa"/>
+              <w:bottom w:w="100" w:type="dxa"/>
+              <w:right w:w="100" w:type="dxa"/>
+            </w:tcMar>
+          </w:tcPr>
+          <w:p>
+            <w:pPr>
+              <w:widowControl w:val="0"/>
+              <w:pBdr>
+                <w:top w:val="nil"/>
+                <w:left w:val="nil"/>
+                <w:bottom w:val="nil"/>
+                <w:right w:val="nil"/>
+                <w:between w:val="nil"/>
+              </w:pBdr>
+              <w:spacing w:line="240" w:lineRule="auto"/>
+              <w:jc w:val="center"/>
+            </w:pPr>
+            <w:r>
+              <w:t>X</w:t>
+            </w:r>
+          </w:p>
+        </w:tc>
+        <w:tc>
+          <w:tcPr>
+            <w:tcW w:w="360" w:type="dxa"/>
+            <w:shd w:val="clear" w:color="auto" w:fill="auto"/>
+            <w:tcMar>
+              <w:top w:w="100" w:type="dxa"/>
+              <w:left w:w="100" w:type="dxa"/>
+              <w:bottom w:w="100" w:type="dxa"/>
+              <w:right w:w="100" w:type="dxa"/>
+            </w:tcMar>
+          </w:tcPr>
+          <w:p>
+            <w:pPr>
+              <w:widowControl w:val="0"/>
+              <w:pBdr>
+                <w:top w:val="nil"/>
+                <w:left w:val="nil"/>
+                <w:bottom w:val="nil"/>
+                <w:right w:val="nil"/>
+                <w:between w:val="nil"/>
+              </w:pBdr>
+              <w:spacing w:line="240" w:lineRule="auto"/>
+              <w:jc w:val="center"/>
+            </w:pPr>
+            <w:r>
+              <w:t>X</w:t>
+            </w:r>
+          </w:p>
+        </w:tc>
+        <w:tc>
+          <w:tcPr>
+            <w:tcW w:w="315" w:type="dxa"/>
+            <w:shd w:val="clear" w:color="auto" w:fill="auto"/>
+            <w:tcMar>
+              <w:top w:w="100" w:type="dxa"/>
+              <w:left w:w="100" w:type="dxa"/>
+              <w:bottom w:w="100" w:type="dxa"/>
+              <w:right w:w="100" w:type="dxa"/>
+            </w:tcMar>
+          </w:tcPr>
+          <w:p>
+            <w:pPr>
+              <w:widowControl w:val="0"/>
+              <w:pBdr>
+                <w:top w:val="nil"/>
+                <w:left w:val="nil"/>
+                <w:bottom w:val="nil"/>
+                <w:right w:val="nil"/>
+                <w:between w:val="nil"/>
+              </w:pBdr>
+              <w:spacing w:line="240" w:lineRule="auto"/>
+              <w:jc w:val="center"/>
+            </w:pPr>
+          </w:p>
+        </w:tc>
+        <w:tc>
+          <w:tcPr>
+            <w:tcW w:w="345" w:type="dxa"/>
+            <w:shd w:val="clear" w:color="auto" w:fill="auto"/>
+            <w:tcMar>
+              <w:top w:w="100" w:type="dxa"/>
+              <w:left w:w="100" w:type="dxa"/>
+              <w:bottom w:w="100" w:type="dxa"/>
+              <w:right w:w="100" w:type="dxa"/>
+            </w:tcMar>
+          </w:tcPr>
+          <w:p>
+            <w:pPr>
+              <w:widowControl w:val="0"/>
+              <w:pBdr>
+                <w:top w:val="nil"/>
+                <w:left w:val="nil"/>
+                <w:bottom w:val="nil"/>
+                <w:right w:val="nil"/>
+                <w:between w:val="nil"/>
+              </w:pBdr>
+              <w:spacing w:line="240" w:lineRule="auto"/>
+              <w:jc w:val="center"/>
+            </w:pPr>
+            <w:r>
+              <w:t>X</w:t>
+            </w:r>
+          </w:p>
+        </w:tc>
+        <w:tc>
+          <w:tcPr>
+            <w:tcW w:w="3240" w:type="dxa"/>
+            <w:shd w:val="clear" w:color="auto" w:fill="auto"/>
+            <w:tcMar>
+              <w:top w:w="100" w:type="dxa"/>
+              <w:left w:w="100" w:type="dxa"/>
+              <w:bottom w:w="100" w:type="dxa"/>
+              <w:right w:w="100" w:type="dxa"/>
+            </w:tcMar>
+          </w:tcPr>
+          <w:p>
+            <w:pPr>
+              <w:widowControl w:val="0"/>
+              <w:spacing w:line="240" w:lineRule="auto"/>
+            </w:pPr>
+          </w:p>
+        </w:tc>
+      </w:tr>
+      <w:tr>
+        <w:tc>
+          <w:tcPr>
+            <w:tcW w:w="3855" w:type="dxa"/>
+            <w:shd w:val="clear" w:color="auto" w:fill="auto"/>
+            <w:tcMar>
+              <w:top w:w="100" w:type="dxa"/>
+              <w:left w:w="100" w:type="dxa"/>
+              <w:bottom w:w="100" w:type="dxa"/>
+              <w:right w:w="100" w:type="dxa"/>
+            </w:tcMar>
+          </w:tcPr>
+          <w:p>
+            <w:pPr>
+              <w:widowControl w:val="0"/>
+              <w:pBdr>
+                <w:top w:val="nil"/>
+                <w:left w:val="nil"/>
+                <w:bottom w:val="nil"/>
+                <w:right w:val="nil"/>
+                <w:between w:val="nil"/>
+              </w:pBdr>
+              <w:spacing w:line="240" w:lineRule="auto"/>
+            </w:pPr>
+            <w:r>
+              <w:t>Como cliente</w:t>
+            </w:r>
             <w:r>
               <w:br/>
-              <w:t xml:space="preserve">Eu quero </w:t>
-            </w:r>
-            <w:r>
-              <w:t>realizar o pagamento do meu pedid</w:t>
-            </w:r>
-            <w:r>
-              <w:t>o</w:t>
+              <w:t xml:space="preserve">Eu </w:t>
+            </w:r>
+            <w:r>
+              <w:t>desejo aprovar ou recusar meu pedido</w:t>
+            </w:r>
+          </w:p>
+        </w:tc>
+        <w:tc>
+          <w:tcPr>
+            <w:tcW w:w="315" w:type="dxa"/>
+            <w:shd w:val="clear" w:color="auto" w:fill="auto"/>
+            <w:tcMar>
+              <w:top w:w="100" w:type="dxa"/>
+              <w:left w:w="100" w:type="dxa"/>
+              <w:bottom w:w="100" w:type="dxa"/>
+              <w:right w:w="100" w:type="dxa"/>
+            </w:tcMar>
+          </w:tcPr>
+          <w:p>
+            <w:pPr>
+              <w:widowControl w:val="0"/>
+              <w:pBdr>
+                <w:top w:val="nil"/>
+                <w:left w:val="nil"/>
+                <w:bottom w:val="nil"/>
+                <w:right w:val="nil"/>
+                <w:between w:val="nil"/>
+              </w:pBdr>
+              <w:spacing w:line="240" w:lineRule="auto"/>
+              <w:jc w:val="center"/>
+            </w:pPr>
+          </w:p>
+        </w:tc>
+        <w:tc>
+          <w:tcPr>
+            <w:tcW w:w="300" w:type="dxa"/>
+            <w:shd w:val="clear" w:color="auto" w:fill="auto"/>
+            <w:tcMar>
+              <w:top w:w="100" w:type="dxa"/>
+              <w:left w:w="100" w:type="dxa"/>
+              <w:bottom w:w="100" w:type="dxa"/>
+              <w:right w:w="100" w:type="dxa"/>
+            </w:tcMar>
+          </w:tcPr>
+          <w:p>
+            <w:pPr>
+              <w:widowControl w:val="0"/>
+              <w:pBdr>
+                <w:top w:val="nil"/>
+                <w:left w:val="nil"/>
+                <w:bottom w:val="nil"/>
+                <w:right w:val="nil"/>
+                <w:between w:val="nil"/>
+              </w:pBdr>
+              <w:spacing w:line="240" w:lineRule="auto"/>
+              <w:jc w:val="center"/>
+            </w:pPr>
+          </w:p>
+        </w:tc>
+        <w:tc>
+          <w:tcPr>
+            <w:tcW w:w="300" w:type="dxa"/>
+            <w:shd w:val="clear" w:color="auto" w:fill="auto"/>
+            <w:tcMar>
+              <w:top w:w="100" w:type="dxa"/>
+              <w:left w:w="100" w:type="dxa"/>
+              <w:bottom w:w="100" w:type="dxa"/>
+              <w:right w:w="100" w:type="dxa"/>
+            </w:tcMar>
+          </w:tcPr>
+          <w:p>
+            <w:pPr>
+              <w:widowControl w:val="0"/>
+              <w:pBdr>
+                <w:top w:val="nil"/>
+                <w:left w:val="nil"/>
+                <w:bottom w:val="nil"/>
+                <w:right w:val="nil"/>
+                <w:between w:val="nil"/>
+              </w:pBdr>
+              <w:spacing w:line="240" w:lineRule="auto"/>
+              <w:jc w:val="center"/>
+            </w:pPr>
+            <w:r>
+              <w:t>X</w:t>
+            </w:r>
+          </w:p>
+        </w:tc>
+        <w:tc>
+          <w:tcPr>
+            <w:tcW w:w="360" w:type="dxa"/>
+            <w:shd w:val="clear" w:color="auto" w:fill="auto"/>
+            <w:tcMar>
+              <w:top w:w="100" w:type="dxa"/>
+              <w:left w:w="100" w:type="dxa"/>
+              <w:bottom w:w="100" w:type="dxa"/>
+              <w:right w:w="100" w:type="dxa"/>
+            </w:tcMar>
+          </w:tcPr>
+          <w:p>
+            <w:pPr>
+              <w:widowControl w:val="0"/>
+              <w:pBdr>
+                <w:top w:val="nil"/>
+                <w:left w:val="nil"/>
+                <w:bottom w:val="nil"/>
+                <w:right w:val="nil"/>
+                <w:between w:val="nil"/>
+              </w:pBdr>
+              <w:spacing w:line="240" w:lineRule="auto"/>
+              <w:jc w:val="center"/>
+            </w:pPr>
+            <w:r>
+              <w:t>X</w:t>
+            </w:r>
+          </w:p>
+        </w:tc>
+        <w:tc>
+          <w:tcPr>
+            <w:tcW w:w="315" w:type="dxa"/>
+            <w:shd w:val="clear" w:color="auto" w:fill="auto"/>
+            <w:tcMar>
+              <w:top w:w="100" w:type="dxa"/>
+              <w:left w:w="100" w:type="dxa"/>
+              <w:bottom w:w="100" w:type="dxa"/>
+              <w:right w:w="100" w:type="dxa"/>
+            </w:tcMar>
+          </w:tcPr>
+          <w:p>
+            <w:pPr>
+              <w:widowControl w:val="0"/>
+              <w:pBdr>
+                <w:top w:val="nil"/>
+                <w:left w:val="nil"/>
+                <w:bottom w:val="nil"/>
+                <w:right w:val="nil"/>
+                <w:between w:val="nil"/>
+              </w:pBdr>
+              <w:spacing w:line="240" w:lineRule="auto"/>
+              <w:jc w:val="center"/>
+            </w:pPr>
+          </w:p>
+        </w:tc>
+        <w:tc>
+          <w:tcPr>
+            <w:tcW w:w="345" w:type="dxa"/>
+            <w:shd w:val="clear" w:color="auto" w:fill="auto"/>
+            <w:tcMar>
+              <w:top w:w="100" w:type="dxa"/>
+              <w:left w:w="100" w:type="dxa"/>
+              <w:bottom w:w="100" w:type="dxa"/>
+              <w:right w:w="100" w:type="dxa"/>
+            </w:tcMar>
+          </w:tcPr>
+          <w:p>
+            <w:pPr>
+              <w:widowControl w:val="0"/>
+              <w:pBdr>
+                <w:top w:val="nil"/>
+                <w:left w:val="nil"/>
+                <w:bottom w:val="nil"/>
+                <w:right w:val="nil"/>
+                <w:between w:val="nil"/>
+              </w:pBdr>
+              <w:spacing w:line="240" w:lineRule="auto"/>
+              <w:jc w:val="center"/>
+            </w:pPr>
+            <w:r>
+              <w:t>X</w:t>
+            </w:r>
+          </w:p>
+        </w:tc>
+        <w:tc>
+          <w:tcPr>
+            <w:tcW w:w="3240" w:type="dxa"/>
+            <w:shd w:val="clear" w:color="auto" w:fill="auto"/>
+            <w:tcMar>
+              <w:top w:w="100" w:type="dxa"/>
+              <w:left w:w="100" w:type="dxa"/>
+              <w:bottom w:w="100" w:type="dxa"/>
+              <w:right w:w="100" w:type="dxa"/>
+            </w:tcMar>
+          </w:tcPr>
+          <w:p>
+            <w:pPr>
+              <w:widowControl w:val="0"/>
+              <w:spacing w:line="240" w:lineRule="auto"/>
+            </w:pPr>
+            <w:r>
+              <w:t>Caso aprovado será necessário realizar o pagamento.</w:t>
+            </w:r>
+          </w:p>
+        </w:tc>
+      </w:tr>
+      <w:tr>
+        <w:tc>
+          <w:tcPr>
+            <w:tcW w:w="3855" w:type="dxa"/>
+            <w:shd w:val="clear" w:color="auto" w:fill="auto"/>
+            <w:tcMar>
+              <w:top w:w="100" w:type="dxa"/>
+              <w:left w:w="100" w:type="dxa"/>
+              <w:bottom w:w="100" w:type="dxa"/>
+              <w:right w:w="100" w:type="dxa"/>
+            </w:tcMar>
+          </w:tcPr>
+          <w:p>
+            <w:pPr>
+              <w:widowControl w:val="0"/>
+              <w:pBdr>
+                <w:top w:val="nil"/>
+                <w:left w:val="nil"/>
+                <w:bottom w:val="nil"/>
+                <w:right w:val="nil"/>
+                <w:between w:val="nil"/>
+              </w:pBdr>
+              <w:spacing w:line="240" w:lineRule="auto"/>
+            </w:pPr>
+            <w:r>
+              <w:t>Como cliente</w:t>
+            </w:r>
+          </w:p>
+          <w:p>
+            <w:pPr>
+              <w:widowControl w:val="0"/>
+              <w:pBdr>
+                <w:top w:val="nil"/>
+                <w:left w:val="nil"/>
+                <w:bottom w:val="nil"/>
+                <w:right w:val="nil"/>
+                <w:between w:val="nil"/>
+              </w:pBdr>
+              <w:spacing w:line="240" w:lineRule="auto"/>
+            </w:pPr>
+            <w:r>
+              <w:t>Eu desejo realizar o pagamento do meu pedido</w:t>
+            </w:r>
+          </w:p>
+        </w:tc>
+        <w:tc>
+          <w:tcPr>
+            <w:tcW w:w="315" w:type="dxa"/>
+            <w:shd w:val="clear" w:color="auto" w:fill="auto"/>
+            <w:tcMar>
+              <w:top w:w="100" w:type="dxa"/>
+              <w:left w:w="100" w:type="dxa"/>
+              <w:bottom w:w="100" w:type="dxa"/>
+              <w:right w:w="100" w:type="dxa"/>
+            </w:tcMar>
+          </w:tcPr>
+          <w:p>
+            <w:pPr>
+              <w:widowControl w:val="0"/>
+              <w:pBdr>
+                <w:top w:val="nil"/>
+                <w:left w:val="nil"/>
+                <w:bottom w:val="nil"/>
+                <w:right w:val="nil"/>
+                <w:between w:val="nil"/>
+              </w:pBdr>
+              <w:spacing w:line="240" w:lineRule="auto"/>
+              <w:jc w:val="center"/>
+            </w:pPr>
+          </w:p>
+        </w:tc>
+        <w:tc>
+          <w:tcPr>
+            <w:tcW w:w="300" w:type="dxa"/>
+            <w:shd w:val="clear" w:color="auto" w:fill="auto"/>
+            <w:tcMar>
+              <w:top w:w="100" w:type="dxa"/>
+              <w:left w:w="100" w:type="dxa"/>
+              <w:bottom w:w="100" w:type="dxa"/>
+              <w:right w:w="100" w:type="dxa"/>
+            </w:tcMar>
+          </w:tcPr>
+          <w:p>
+            <w:pPr>
+              <w:widowControl w:val="0"/>
+              <w:pBdr>
+                <w:top w:val="nil"/>
+                <w:left w:val="nil"/>
+                <w:bottom w:val="nil"/>
+                <w:right w:val="nil"/>
+                <w:between w:val="nil"/>
+              </w:pBdr>
+              <w:spacing w:line="240" w:lineRule="auto"/>
+              <w:jc w:val="center"/>
+            </w:pPr>
+            <w:r>
+              <w:t>X</w:t>
+            </w:r>
+          </w:p>
+        </w:tc>
+        <w:tc>
+          <w:tcPr>
+            <w:tcW w:w="300" w:type="dxa"/>
+            <w:shd w:val="clear" w:color="auto" w:fill="auto"/>
+            <w:tcMar>
+              <w:top w:w="100" w:type="dxa"/>
+              <w:left w:w="100" w:type="dxa"/>
+              <w:bottom w:w="100" w:type="dxa"/>
+              <w:right w:w="100" w:type="dxa"/>
+            </w:tcMar>
+          </w:tcPr>
+          <w:p>
+            <w:pPr>
+              <w:widowControl w:val="0"/>
+              <w:pBdr>
+                <w:top w:val="nil"/>
+                <w:left w:val="nil"/>
+                <w:bottom w:val="nil"/>
+                <w:right w:val="nil"/>
+                <w:between w:val="nil"/>
+              </w:pBdr>
+              <w:spacing w:line="240" w:lineRule="auto"/>
+              <w:jc w:val="center"/>
+            </w:pPr>
+            <w:r>
+              <w:t>X</w:t>
+            </w:r>
+          </w:p>
+        </w:tc>
+        <w:tc>
+          <w:tcPr>
+            <w:tcW w:w="360" w:type="dxa"/>
+            <w:shd w:val="clear" w:color="auto" w:fill="auto"/>
+            <w:tcMar>
+              <w:top w:w="100" w:type="dxa"/>
+              <w:left w:w="100" w:type="dxa"/>
+              <w:bottom w:w="100" w:type="dxa"/>
+              <w:right w:w="100" w:type="dxa"/>
+            </w:tcMar>
+          </w:tcPr>
+          <w:p>
+            <w:pPr>
+              <w:widowControl w:val="0"/>
+              <w:pBdr>
+                <w:top w:val="nil"/>
+                <w:left w:val="nil"/>
+                <w:bottom w:val="nil"/>
+                <w:right w:val="nil"/>
+                <w:between w:val="nil"/>
+              </w:pBdr>
+              <w:spacing w:line="240" w:lineRule="auto"/>
+              <w:jc w:val="center"/>
+            </w:pPr>
+            <w:r>
+              <w:t>X</w:t>
+            </w:r>
+          </w:p>
+        </w:tc>
+        <w:tc>
+          <w:tcPr>
+            <w:tcW w:w="315" w:type="dxa"/>
+            <w:shd w:val="clear" w:color="auto" w:fill="auto"/>
+            <w:tcMar>
+              <w:top w:w="100" w:type="dxa"/>
+              <w:left w:w="100" w:type="dxa"/>
+              <w:bottom w:w="100" w:type="dxa"/>
+              <w:right w:w="100" w:type="dxa"/>
+            </w:tcMar>
+          </w:tcPr>
+          <w:p>
+            <w:pPr>
+              <w:widowControl w:val="0"/>
+              <w:pBdr>
+                <w:top w:val="nil"/>
+                <w:left w:val="nil"/>
+                <w:bottom w:val="nil"/>
+                <w:right w:val="nil"/>
+                <w:between w:val="nil"/>
+              </w:pBdr>
+              <w:spacing w:line="240" w:lineRule="auto"/>
+              <w:jc w:val="center"/>
+            </w:pPr>
+          </w:p>
+        </w:tc>
+        <w:tc>
+          <w:tcPr>
+            <w:tcW w:w="345" w:type="dxa"/>
+            <w:shd w:val="clear" w:color="auto" w:fill="auto"/>
+            <w:tcMar>
+              <w:top w:w="100" w:type="dxa"/>
+              <w:left w:w="100" w:type="dxa"/>
+              <w:bottom w:w="100" w:type="dxa"/>
+              <w:right w:w="100" w:type="dxa"/>
+            </w:tcMar>
+          </w:tcPr>
+          <w:p>
+            <w:pPr>
+              <w:widowControl w:val="0"/>
+              <w:pBdr>
+                <w:top w:val="nil"/>
+                <w:left w:val="nil"/>
+                <w:bottom w:val="nil"/>
+                <w:right w:val="nil"/>
+                <w:between w:val="nil"/>
+              </w:pBdr>
+              <w:spacing w:line="240" w:lineRule="auto"/>
+              <w:jc w:val="center"/>
+            </w:pPr>
+            <w:r>
+              <w:t>X</w:t>
+            </w:r>
+          </w:p>
+        </w:tc>
+        <w:tc>
+          <w:tcPr>
+            <w:tcW w:w="3240" w:type="dxa"/>
+            <w:shd w:val="clear" w:color="auto" w:fill="auto"/>
+            <w:tcMar>
+              <w:top w:w="100" w:type="dxa"/>
+              <w:left w:w="100" w:type="dxa"/>
+              <w:bottom w:w="100" w:type="dxa"/>
+              <w:right w:w="100" w:type="dxa"/>
+            </w:tcMar>
+          </w:tcPr>
+          <w:p>
+            <w:pPr>
+              <w:widowControl w:val="0"/>
+              <w:spacing w:line="240" w:lineRule="auto"/>
+            </w:pPr>
+          </w:p>
+        </w:tc>
+      </w:tr>
+      <w:tr>
+        <w:tc>
+          <w:tcPr>
+            <w:tcW w:w="3855" w:type="dxa"/>
+            <w:shd w:val="clear" w:color="auto" w:fill="auto"/>
+            <w:tcMar>
+              <w:top w:w="100" w:type="dxa"/>
+              <w:left w:w="100" w:type="dxa"/>
+              <w:bottom w:w="100" w:type="dxa"/>
+              <w:right w:w="100" w:type="dxa"/>
+            </w:tcMar>
+          </w:tcPr>
+          <w:p>
+            <w:pPr>
+              <w:widowControl w:val="0"/>
+              <w:pBdr>
+                <w:top w:val="nil"/>
+                <w:left w:val="nil"/>
+                <w:bottom w:val="nil"/>
+                <w:right w:val="nil"/>
+                <w:between w:val="nil"/>
+              </w:pBdr>
+              <w:spacing w:line="240" w:lineRule="auto"/>
+            </w:pPr>
+            <w:r>
+              <w:t>Como cliente</w:t>
+            </w:r>
+          </w:p>
+          <w:p>
+            <w:pPr>
+              <w:widowControl w:val="0"/>
+              <w:pBdr>
+                <w:top w:val="nil"/>
+                <w:left w:val="nil"/>
+                <w:bottom w:val="nil"/>
+                <w:right w:val="nil"/>
+                <w:between w:val="nil"/>
+              </w:pBdr>
+              <w:spacing w:line="240" w:lineRule="auto"/>
+            </w:pPr>
+            <w:r>
+              <w:t xml:space="preserve">Eu desejo ser notificado quando o pagamento for </w:t>
+            </w:r>
+            <w:r>
+              <w:t>concluído</w:t>
             </w:r>
             <w:bookmarkStart w:id="1" w:name="_GoBack"/>
             <w:bookmarkEnd w:id="1"/>
@@ -986,9 +1915,6 @@
               <w:spacing w:line="240" w:lineRule="auto"/>
               <w:jc w:val="center"/>
             </w:pPr>
-            <w:r>
-              <w:t>X</w:t>
-            </w:r>
           </w:p>
         </w:tc>
         <w:tc>
@@ -1015,9 +1941,6 @@
               <w:spacing w:line="240" w:lineRule="auto"/>
               <w:jc w:val="center"/>
             </w:pPr>
-            <w:r>
-              <w:t>X</w:t>
-            </w:r>
           </w:p>
         </w:tc>
         <w:tc>
@@ -1044,9 +1967,6 @@
               <w:spacing w:line="240" w:lineRule="auto"/>
               <w:jc w:val="center"/>
             </w:pPr>
-            <w:r>
-              <w:t>X</w:t>
-            </w:r>
           </w:p>
         </w:tc>
         <w:tc>
@@ -1065,255 +1985,6 @@
               <w:widowControl w:val="0"/>
               <w:spacing w:line="240" w:lineRule="auto"/>
             </w:pPr>
-            <w:r>
-              <w:t xml:space="preserve">Necessita que </w:t>
-            </w:r>
-            <w:r>
-              <w:t xml:space="preserve">cliente esteja </w:t>
-            </w:r>
-            <w:proofErr w:type="spellStart"/>
-            <w:r>
-              <w:t>logado</w:t>
-            </w:r>
-            <w:proofErr w:type="spellEnd"/>
-            <w:r>
-              <w:t xml:space="preserve"> no sistema. </w:t>
-            </w:r>
-          </w:p>
-        </w:tc>
-      </w:tr>
-      <w:tr>
-        <w:tc>
-          <w:tcPr>
-            <w:tcW w:w="3855" w:type="dxa"/>
-            <w:shd w:val="clear" w:color="auto" w:fill="auto"/>
-            <w:tcMar>
-              <w:top w:w="100" w:type="dxa"/>
-              <w:left w:w="100" w:type="dxa"/>
-              <w:bottom w:w="100" w:type="dxa"/>
-              <w:right w:w="100" w:type="dxa"/>
-            </w:tcMar>
-          </w:tcPr>
-          <w:p>
-            <w:pPr>
-              <w:widowControl w:val="0"/>
-              <w:pBdr>
-                <w:top w:val="nil"/>
-                <w:left w:val="nil"/>
-                <w:bottom w:val="nil"/>
-                <w:right w:val="nil"/>
-                <w:between w:val="nil"/>
-              </w:pBdr>
-              <w:spacing w:line="240" w:lineRule="auto"/>
-            </w:pPr>
-            <w:r>
-              <w:t>Como administrador</w:t>
-            </w:r>
-            <w:r>
-              <w:br/>
-              <w:t>Eu quero gerar uma página com o pedido solicitado</w:t>
-            </w:r>
-            <w:r>
-              <w:t xml:space="preserve"> e a forma de pagamento.</w:t>
-            </w:r>
-          </w:p>
-        </w:tc>
-        <w:tc>
-          <w:tcPr>
-            <w:tcW w:w="315" w:type="dxa"/>
-            <w:shd w:val="clear" w:color="auto" w:fill="auto"/>
-            <w:tcMar>
-              <w:top w:w="100" w:type="dxa"/>
-              <w:left w:w="100" w:type="dxa"/>
-              <w:bottom w:w="100" w:type="dxa"/>
-              <w:right w:w="100" w:type="dxa"/>
-            </w:tcMar>
-          </w:tcPr>
-          <w:p>
-            <w:pPr>
-              <w:widowControl w:val="0"/>
-              <w:pBdr>
-                <w:top w:val="nil"/>
-                <w:left w:val="nil"/>
-                <w:bottom w:val="nil"/>
-                <w:right w:val="nil"/>
-                <w:between w:val="nil"/>
-              </w:pBdr>
-              <w:spacing w:line="240" w:lineRule="auto"/>
-              <w:jc w:val="center"/>
-            </w:pPr>
-          </w:p>
-        </w:tc>
-        <w:tc>
-          <w:tcPr>
-            <w:tcW w:w="300" w:type="dxa"/>
-            <w:shd w:val="clear" w:color="auto" w:fill="auto"/>
-            <w:tcMar>
-              <w:top w:w="100" w:type="dxa"/>
-              <w:left w:w="100" w:type="dxa"/>
-              <w:bottom w:w="100" w:type="dxa"/>
-              <w:right w:w="100" w:type="dxa"/>
-            </w:tcMar>
-          </w:tcPr>
-          <w:p>
-            <w:pPr>
-              <w:widowControl w:val="0"/>
-              <w:pBdr>
-                <w:top w:val="nil"/>
-                <w:left w:val="nil"/>
-                <w:bottom w:val="nil"/>
-                <w:right w:val="nil"/>
-                <w:between w:val="nil"/>
-              </w:pBdr>
-              <w:spacing w:line="240" w:lineRule="auto"/>
-              <w:jc w:val="center"/>
-            </w:pPr>
-            <w:r>
-              <w:t>X</w:t>
-            </w:r>
-          </w:p>
-        </w:tc>
-        <w:tc>
-          <w:tcPr>
-            <w:tcW w:w="300" w:type="dxa"/>
-            <w:shd w:val="clear" w:color="auto" w:fill="auto"/>
-            <w:tcMar>
-              <w:top w:w="100" w:type="dxa"/>
-              <w:left w:w="100" w:type="dxa"/>
-              <w:bottom w:w="100" w:type="dxa"/>
-              <w:right w:w="100" w:type="dxa"/>
-            </w:tcMar>
-          </w:tcPr>
-          <w:p>
-            <w:pPr>
-              <w:widowControl w:val="0"/>
-              <w:pBdr>
-                <w:top w:val="nil"/>
-                <w:left w:val="nil"/>
-                <w:bottom w:val="nil"/>
-                <w:right w:val="nil"/>
-                <w:between w:val="nil"/>
-              </w:pBdr>
-              <w:spacing w:line="240" w:lineRule="auto"/>
-              <w:jc w:val="center"/>
-            </w:pPr>
-            <w:r>
-              <w:t>X</w:t>
-            </w:r>
-          </w:p>
-        </w:tc>
-        <w:tc>
-          <w:tcPr>
-            <w:tcW w:w="360" w:type="dxa"/>
-            <w:shd w:val="clear" w:color="auto" w:fill="auto"/>
-            <w:tcMar>
-              <w:top w:w="100" w:type="dxa"/>
-              <w:left w:w="100" w:type="dxa"/>
-              <w:bottom w:w="100" w:type="dxa"/>
-              <w:right w:w="100" w:type="dxa"/>
-            </w:tcMar>
-          </w:tcPr>
-          <w:p>
-            <w:pPr>
-              <w:widowControl w:val="0"/>
-              <w:pBdr>
-                <w:top w:val="nil"/>
-                <w:left w:val="nil"/>
-                <w:bottom w:val="nil"/>
-                <w:right w:val="nil"/>
-                <w:between w:val="nil"/>
-              </w:pBdr>
-              <w:spacing w:line="240" w:lineRule="auto"/>
-              <w:jc w:val="center"/>
-            </w:pPr>
-            <w:r>
-              <w:t>X</w:t>
-            </w:r>
-          </w:p>
-        </w:tc>
-        <w:tc>
-          <w:tcPr>
-            <w:tcW w:w="315" w:type="dxa"/>
-            <w:shd w:val="clear" w:color="auto" w:fill="auto"/>
-            <w:tcMar>
-              <w:top w:w="100" w:type="dxa"/>
-              <w:left w:w="100" w:type="dxa"/>
-              <w:bottom w:w="100" w:type="dxa"/>
-              <w:right w:w="100" w:type="dxa"/>
-            </w:tcMar>
-          </w:tcPr>
-          <w:p>
-            <w:pPr>
-              <w:widowControl w:val="0"/>
-              <w:pBdr>
-                <w:top w:val="nil"/>
-                <w:left w:val="nil"/>
-                <w:bottom w:val="nil"/>
-                <w:right w:val="nil"/>
-                <w:between w:val="nil"/>
-              </w:pBdr>
-              <w:spacing w:line="240" w:lineRule="auto"/>
-              <w:jc w:val="center"/>
-            </w:pPr>
-            <w:r>
-              <w:t>X</w:t>
-            </w:r>
-          </w:p>
-        </w:tc>
-        <w:tc>
-          <w:tcPr>
-            <w:tcW w:w="345" w:type="dxa"/>
-            <w:shd w:val="clear" w:color="auto" w:fill="auto"/>
-            <w:tcMar>
-              <w:top w:w="100" w:type="dxa"/>
-              <w:left w:w="100" w:type="dxa"/>
-              <w:bottom w:w="100" w:type="dxa"/>
-              <w:right w:w="100" w:type="dxa"/>
-            </w:tcMar>
-          </w:tcPr>
-          <w:p>
-            <w:pPr>
-              <w:widowControl w:val="0"/>
-              <w:pBdr>
-                <w:top w:val="nil"/>
-                <w:left w:val="nil"/>
-                <w:bottom w:val="nil"/>
-                <w:right w:val="nil"/>
-                <w:between w:val="nil"/>
-              </w:pBdr>
-              <w:spacing w:line="240" w:lineRule="auto"/>
-              <w:jc w:val="center"/>
-            </w:pPr>
-            <w:r>
-              <w:t>X</w:t>
-            </w:r>
-          </w:p>
-        </w:tc>
-        <w:tc>
-          <w:tcPr>
-            <w:tcW w:w="3240" w:type="dxa"/>
-            <w:shd w:val="clear" w:color="auto" w:fill="auto"/>
-            <w:tcMar>
-              <w:top w:w="100" w:type="dxa"/>
-              <w:left w:w="100" w:type="dxa"/>
-              <w:bottom w:w="100" w:type="dxa"/>
-              <w:right w:w="100" w:type="dxa"/>
-            </w:tcMar>
-          </w:tcPr>
-          <w:p>
-            <w:pPr>
-              <w:widowControl w:val="0"/>
-              <w:spacing w:line="240" w:lineRule="auto"/>
-            </w:pPr>
-            <w:r>
-              <w:t xml:space="preserve">Necessita </w:t>
-            </w:r>
-            <w:r>
-              <w:t>o login como administrador no sistema.</w:t>
-            </w:r>
-            <w:r>
-              <w:t xml:space="preserve"> </w:t>
-            </w:r>
           </w:p>
         </w:tc>
       </w:tr>
@@ -1370,9 +2041,9 @@
           <w:noProof/>
         </w:rPr>
         <w:drawing>
-          <wp:inline distT="0" distB="0" distL="0" distR="0" wp14:anchorId="588876FE" wp14:editId="1AA0CF6A">
-            <wp:extent cx="5733415" cy="2195195"/>
-            <wp:effectExtent l="0" t="0" r="635" b="0"/>
+          <wp:inline distT="0" distB="0" distL="0" distR="0" wp14:anchorId="32B90269" wp14:editId="32C7D3F7">
+            <wp:extent cx="5733415" cy="1972945"/>
+            <wp:effectExtent l="0" t="0" r="635" b="8255"/>
             <wp:docPr id="1" name="Imagem 1"/>
             <wp:cNvGraphicFramePr>
               <a:graphicFrameLocks xmlns:a="http://schemas.openxmlformats.org/drawingml/2006/main" noChangeAspect="1"/>
@@ -1393,7 +2064,7 @@
                   <pic:spPr>
                     <a:xfrm>
                       <a:off x="0" y="0"/>
-                      <a:ext cx="5733415" cy="2195195"/>
+                      <a:ext cx="5733415" cy="1972945"/>
                     </a:xfrm>
                     <a:prstGeom prst="rect">
                       <a:avLst/>
@@ -2011,6 +2682,36 @@
       </w:tblCellMar>
     </w:tblPr>
   </w:style>
+  <w:style w:type="paragraph" w:styleId="Textodebalo">
+    <w:name w:val="Balloon Text"/>
+    <w:basedOn w:val="Normal"/>
+    <w:link w:val="TextodebaloChar"/>
+    <w:uiPriority w:val="99"/>
+    <w:semiHidden/>
+    <w:unhideWhenUsed/>
+    <w:rsid w:val="00FB1374"/>
+    <w:pPr>
+      <w:spacing w:line="240" w:lineRule="auto"/>
+    </w:pPr>
+    <w:rPr>
+      <w:rFonts w:ascii="Segoe UI" w:hAnsi="Segoe UI" w:cs="Segoe UI"/>
+      <w:sz w:val="18"/>
+      <w:szCs w:val="18"/>
+    </w:rPr>
+  </w:style>
+  <w:style w:type="character" w:customStyle="1" w:styleId="TextodebaloChar">
+    <w:name w:val="Texto de balão Char"/>
+    <w:basedOn w:val="Fontepargpadro"/>
+    <w:link w:val="Textodebalo"/>
+    <w:uiPriority w:val="99"/>
+    <w:semiHidden/>
+    <w:rsid w:val="00FB1374"/>
+    <w:rPr>
+      <w:rFonts w:ascii="Segoe UI" w:hAnsi="Segoe UI" w:cs="Segoe UI"/>
+      <w:sz w:val="18"/>
+      <w:szCs w:val="18"/>
+    </w:rPr>
+  </w:style>
 </w:styles>
 </file>
 

</xml_diff>